<commit_message>
Moved HSI file to input documents folder
Signed-off-by: cipher_93 <mahmoud.hamdy.hassan93@gmail.com>
</commit_message>
<xml_diff>
--- a/Input Documents/LED string - HSI.docx
+++ b/Input Documents/LED string - HSI.docx
@@ -1,6 +1,6 @@
 
 <file path=word/document.xml><?xml version="1.0" encoding="utf-8"?>
-<w:document xmlns:wpc="http://schemas.microsoft.com/office/word/2010/wordprocessingCanvas" xmlns:cx="http://schemas.microsoft.com/office/drawing/2014/chartex" xmlns:cx1="http://schemas.microsoft.com/office/drawing/2015/9/8/chartex" xmlns:cx2="http://schemas.microsoft.com/office/drawing/2015/10/21/chartex" xmlns:cx3="http://schemas.microsoft.com/office/drawing/2016/5/9/chartex" xmlns:cx4="http://schemas.microsoft.com/office/drawing/2016/5/10/chartex" xmlns:cx5="http://schemas.microsoft.com/office/drawing/2016/5/11/chartex" xmlns:cx6="http://schemas.microsoft.com/office/drawing/2016/5/12/chartex" xmlns:cx7="http://schemas.microsoft.com/office/drawing/2016/5/13/chartex" xmlns:cx8="http://schemas.microsoft.com/office/drawing/2016/5/14/chartex" xmlns:mc="http://schemas.openxmlformats.org/markup-compatibility/2006" xmlns:aink="http://schemas.microsoft.com/office/drawing/2016/ink" xmlns:am3d="http://schemas.microsoft.com/office/drawing/2017/model3d" xmlns:o="urn:schemas-microsoft-com:office:office" xmlns:r="http://schemas.openxmlformats.org/officeDocument/2006/relationships" xmlns:m="http://schemas.openxmlformats.org/officeDocument/2006/math" xmlns:v="urn:schemas-microsoft-com:vml" xmlns:wp14="http://schemas.microsoft.com/office/word/2010/wordprocessingDrawing" xmlns:wp="http://schemas.openxmlformats.org/drawingml/2006/wordprocessingDrawing" xmlns:w10="urn:schemas-microsoft-com:office:word" xmlns:w="http://schemas.openxmlformats.org/wordprocessingml/2006/main" xmlns:w14="http://schemas.microsoft.com/office/word/2010/wordml" xmlns:w15="http://schemas.microsoft.com/office/word/2012/wordml" xmlns:w16cid="http://schemas.microsoft.com/office/word/2016/wordml/cid" xmlns:w16se="http://schemas.microsoft.com/office/word/2015/wordml/symex" xmlns:wpg="http://schemas.microsoft.com/office/word/2010/wordprocessingGroup" xmlns:wpi="http://schemas.microsoft.com/office/word/2010/wordprocessingInk" xmlns:wne="http://schemas.microsoft.com/office/word/2006/wordml" xmlns:wps="http://schemas.microsoft.com/office/word/2010/wordprocessingShape" mc:Ignorable="w14 w15 w16se w16cid wp14">
+<w:document xmlns:wpc="http://schemas.microsoft.com/office/word/2010/wordprocessingCanvas" xmlns:cx="http://schemas.microsoft.com/office/drawing/2014/chartex" xmlns:cx1="http://schemas.microsoft.com/office/drawing/2015/9/8/chartex" xmlns:mc="http://schemas.openxmlformats.org/markup-compatibility/2006" xmlns:o="urn:schemas-microsoft-com:office:office" xmlns:r="http://schemas.openxmlformats.org/officeDocument/2006/relationships" xmlns:m="http://schemas.openxmlformats.org/officeDocument/2006/math" xmlns:v="urn:schemas-microsoft-com:vml" xmlns:wp14="http://schemas.microsoft.com/office/word/2010/wordprocessingDrawing" xmlns:wp="http://schemas.openxmlformats.org/drawingml/2006/wordprocessingDrawing" xmlns:w10="urn:schemas-microsoft-com:office:word" xmlns:w="http://schemas.openxmlformats.org/wordprocessingml/2006/main" xmlns:w14="http://schemas.microsoft.com/office/word/2010/wordml" xmlns:w15="http://schemas.microsoft.com/office/word/2012/wordml" xmlns:w16se="http://schemas.microsoft.com/office/word/2015/wordml/symex" xmlns:wpg="http://schemas.microsoft.com/office/word/2010/wordprocessingGroup" xmlns:wpi="http://schemas.microsoft.com/office/word/2010/wordprocessingInk" xmlns:wne="http://schemas.microsoft.com/office/word/2006/wordml" xmlns:wps="http://schemas.microsoft.com/office/word/2010/wordprocessingShape" mc:Ignorable="w14 w15 w16se wp14">
   <w:body>
     <w:p>
       <w:pPr>
@@ -170,7 +170,7 @@
               <w:rPr>
                 <w:rFonts w:asciiTheme="majorBidi" w:hAnsiTheme="majorBidi" w:cstheme="majorBidi"/>
               </w:rPr>
-              <w:t>Change</w:t>
+              <w:t>Status</w:t>
             </w:r>
           </w:p>
         </w:tc>
@@ -186,6 +186,10 @@
           </w:tcPr>
           <w:p>
             <w:pPr>
+              <w:tabs>
+                <w:tab w:val="center" w:pos="1060"/>
+              </w:tabs>
+              <w:jc w:val="center"/>
               <w:rPr>
                 <w:rFonts w:asciiTheme="majorBidi" w:hAnsiTheme="majorBidi" w:cstheme="majorBidi"/>
               </w:rPr>
@@ -209,6 +213,7 @@
           </w:tcPr>
           <w:p>
             <w:pPr>
+              <w:jc w:val="center"/>
               <w:rPr>
                 <w:rFonts w:asciiTheme="majorBidi" w:hAnsiTheme="majorBidi" w:cstheme="majorBidi"/>
               </w:rPr>
@@ -232,6 +237,7 @@
           </w:tcPr>
           <w:p>
             <w:pPr>
+              <w:jc w:val="center"/>
               <w:rPr>
                 <w:rFonts w:asciiTheme="majorBidi" w:hAnsiTheme="majorBidi" w:cstheme="majorBidi"/>
               </w:rPr>
@@ -254,6 +260,7 @@
           </w:tcPr>
           <w:p>
             <w:pPr>
+              <w:jc w:val="center"/>
               <w:rPr>
                 <w:rFonts w:asciiTheme="majorBidi" w:hAnsiTheme="majorBidi" w:cstheme="majorBidi"/>
               </w:rPr>
@@ -284,6 +291,14 @@
                 <w:szCs w:val="24"/>
               </w:rPr>
             </w:pPr>
+            <w:r>
+              <w:rPr>
+                <w:rFonts w:asciiTheme="majorBidi" w:hAnsiTheme="majorBidi" w:cstheme="majorBidi"/>
+                <w:sz w:val="24"/>
+                <w:szCs w:val="24"/>
+              </w:rPr>
+              <w:t>1.0.1</w:t>
+            </w:r>
           </w:p>
         </w:tc>
         <w:tc>
@@ -303,6 +318,12 @@
                 <w:szCs w:val="24"/>
               </w:rPr>
             </w:pPr>
+            <w:r>
+              <w:rPr>
+                <w:rFonts w:asciiTheme="majorBidi" w:hAnsiTheme="majorBidi" w:cstheme="majorBidi"/>
+              </w:rPr>
+              <w:t>Caroline Youssef / Mahmoud Gamal</w:t>
+            </w:r>
           </w:p>
         </w:tc>
         <w:tc>
@@ -322,6 +343,14 @@
                 <w:szCs w:val="24"/>
               </w:rPr>
             </w:pPr>
+            <w:r>
+              <w:rPr>
+                <w:rFonts w:asciiTheme="majorBidi" w:hAnsiTheme="majorBidi" w:cstheme="majorBidi"/>
+                <w:sz w:val="24"/>
+                <w:szCs w:val="24"/>
+              </w:rPr>
+              <w:t>28/1/2020</w:t>
+            </w:r>
           </w:p>
         </w:tc>
         <w:tc>
@@ -340,6 +369,16 @@
                 <w:szCs w:val="24"/>
               </w:rPr>
             </w:pPr>
+            <w:r>
+              <w:rPr>
+                <w:rFonts w:asciiTheme="majorBidi" w:hAnsiTheme="majorBidi" w:cstheme="majorBidi"/>
+                <w:sz w:val="24"/>
+                <w:szCs w:val="24"/>
+              </w:rPr>
+              <w:t>Review Changes – under development</w:t>
+            </w:r>
+            <w:bookmarkStart w:id="0" w:name="_GoBack"/>
+            <w:bookmarkEnd w:id="0"/>
           </w:p>
         </w:tc>
       </w:tr>
@@ -371,7 +410,7 @@
           <w:color w:val="000000" w:themeColor="text1"/>
         </w:rPr>
       </w:pPr>
-      <w:bookmarkStart w:id="0" w:name="_Toc30758168"/>
+      <w:bookmarkStart w:id="1" w:name="_Toc30758168"/>
       <w:r>
         <w:rPr>
           <w:rFonts w:asciiTheme="majorBidi" w:hAnsiTheme="majorBidi"/>
@@ -379,7 +418,7 @@
         </w:rPr>
         <w:t>Current Document State:</w:t>
       </w:r>
-      <w:bookmarkEnd w:id="0"/>
+      <w:bookmarkEnd w:id="1"/>
     </w:p>
     <w:p>
       <w:pPr>
@@ -701,8 +740,6 @@
       <w:r>
         <w:tab/>
       </w:r>
-      <w:bookmarkStart w:id="1" w:name="_GoBack"/>
-      <w:bookmarkEnd w:id="1"/>
     </w:p>
     <w:p/>
     <w:p/>
@@ -938,18 +975,21 @@
       <w:pPr>
         <w:jc w:val="center"/>
       </w:pPr>
+    </w:p>
+    <w:p>
+      <w:pPr>
+        <w:jc w:val="center"/>
+      </w:pPr>
       <w:r>
         <w:rPr>
           <w:rFonts w:asciiTheme="majorBidi" w:hAnsiTheme="majorBidi" w:cstheme="majorBidi"/>
           <w:noProof/>
-          <w:sz w:val="24"/>
-          <w:szCs w:val="24"/>
         </w:rPr>
         <w:drawing>
-          <wp:inline distT="0" distB="0" distL="0" distR="0" wp14:anchorId="1D38AD2B" wp14:editId="225800A6">
-            <wp:extent cx="4057650" cy="581025"/>
-            <wp:effectExtent l="0" t="0" r="0" b="9525"/>
-            <wp:docPr id="4" name="Picture 4"/>
+          <wp:inline distT="0" distB="0" distL="0" distR="0" wp14:anchorId="392D3F3B" wp14:editId="6D415DB8">
+            <wp:extent cx="5757625" cy="3124200"/>
+            <wp:effectExtent l="0" t="0" r="0" b="0"/>
+            <wp:docPr id="6" name="Picture 6"/>
             <wp:cNvGraphicFramePr>
               <a:graphicFrameLocks xmlns:a="http://schemas.openxmlformats.org/drawingml/2006/main" noChangeAspect="1"/>
             </wp:cNvGraphicFramePr>
@@ -957,8 +997,10 @@
               <a:graphicData uri="http://schemas.openxmlformats.org/drawingml/2006/picture">
                 <pic:pic xmlns:pic="http://schemas.openxmlformats.org/drawingml/2006/picture">
                   <pic:nvPicPr>
-                    <pic:cNvPr id="4" name="Untitled Diagram (1).png"/>
-                    <pic:cNvPicPr/>
+                    <pic:cNvPr id="0" name="Picture 3"/>
+                    <pic:cNvPicPr>
+                      <a:picLocks noChangeAspect="1" noChangeArrowheads="1"/>
+                    </pic:cNvPicPr>
                   </pic:nvPicPr>
                   <pic:blipFill>
                     <a:blip r:embed="rId6">
@@ -968,18 +1010,23 @@
                         </a:ext>
                       </a:extLst>
                     </a:blip>
+                    <a:srcRect/>
                     <a:stretch>
                       <a:fillRect/>
                     </a:stretch>
                   </pic:blipFill>
-                  <pic:spPr>
+                  <pic:spPr bwMode="auto">
                     <a:xfrm>
                       <a:off x="0" y="0"/>
-                      <a:ext cx="4057650" cy="581025"/>
+                      <a:ext cx="5780943" cy="3136853"/>
                     </a:xfrm>
                     <a:prstGeom prst="rect">
                       <a:avLst/>
                     </a:prstGeom>
+                    <a:noFill/>
+                    <a:ln>
+                      <a:noFill/>
+                    </a:ln>
                   </pic:spPr>
                 </pic:pic>
               </a:graphicData>
@@ -991,93 +1038,31 @@
     <w:p>
       <w:pPr>
         <w:jc w:val="center"/>
-      </w:pPr>
+        <w:rPr>
+          <w:sz w:val="24"/>
+          <w:szCs w:val="24"/>
+        </w:rPr>
+      </w:pPr>
+      <w:r>
+        <w:rPr>
+          <w:sz w:val="24"/>
+          <w:szCs w:val="24"/>
+        </w:rPr>
+        <w:t>Fig. 1</w:t>
+      </w:r>
     </w:p>
     <w:p>
       <w:pPr>
         <w:jc w:val="center"/>
-        <w:rPr>
-          <w:sz w:val="24"/>
-          <w:szCs w:val="24"/>
-        </w:rPr>
-      </w:pPr>
-      <w:r>
-        <w:rPr>
-          <w:sz w:val="24"/>
-          <w:szCs w:val="24"/>
-        </w:rPr>
-        <w:t>Fig. 1</w:t>
-      </w:r>
+      </w:pPr>
     </w:p>
     <w:p>
       <w:pPr>
         <w:jc w:val="center"/>
-      </w:pPr>
-    </w:p>
-    <w:p>
-      <w:pPr>
-        <w:jc w:val="center"/>
-      </w:pPr>
-      <w:r>
-        <w:rPr>
-          <w:noProof/>
-        </w:rPr>
-        <w:drawing>
-          <wp:inline distT="0" distB="0" distL="0" distR="0" wp14:anchorId="07F01604" wp14:editId="68C62357">
-            <wp:extent cx="4676775" cy="2486025"/>
-            <wp:effectExtent l="0" t="0" r="9525" b="9525"/>
-            <wp:docPr id="5" name="Picture 5"/>
-            <wp:cNvGraphicFramePr>
-              <a:graphicFrameLocks xmlns:a="http://schemas.openxmlformats.org/drawingml/2006/main" noChangeAspect="1"/>
-            </wp:cNvGraphicFramePr>
-            <a:graphic xmlns:a="http://schemas.openxmlformats.org/drawingml/2006/main">
-              <a:graphicData uri="http://schemas.openxmlformats.org/drawingml/2006/picture">
-                <pic:pic xmlns:pic="http://schemas.openxmlformats.org/drawingml/2006/picture">
-                  <pic:nvPicPr>
-                    <pic:cNvPr id="5" name="bblock 2.png"/>
-                    <pic:cNvPicPr/>
-                  </pic:nvPicPr>
-                  <pic:blipFill>
-                    <a:blip r:embed="rId7">
-                      <a:extLst>
-                        <a:ext uri="{28A0092B-C50C-407E-A947-70E740481C1C}">
-                          <a14:useLocalDpi xmlns:a14="http://schemas.microsoft.com/office/drawing/2010/main" val="0"/>
-                        </a:ext>
-                      </a:extLst>
-                    </a:blip>
-                    <a:stretch>
-                      <a:fillRect/>
-                    </a:stretch>
-                  </pic:blipFill>
-                  <pic:spPr>
-                    <a:xfrm>
-                      <a:off x="0" y="0"/>
-                      <a:ext cx="4676775" cy="2486025"/>
-                    </a:xfrm>
-                    <a:prstGeom prst="rect">
-                      <a:avLst/>
-                    </a:prstGeom>
-                  </pic:spPr>
-                </pic:pic>
-              </a:graphicData>
-            </a:graphic>
-          </wp:inline>
-        </w:drawing>
-      </w:r>
-    </w:p>
-    <w:p>
-      <w:pPr>
-        <w:jc w:val="center"/>
-        <w:rPr>
-          <w:rFonts w:asciiTheme="majorBidi" w:hAnsiTheme="majorBidi" w:cstheme="majorBidi"/>
-        </w:rPr>
-      </w:pPr>
-      <w:r>
-        <w:rPr>
-          <w:rFonts w:asciiTheme="majorBidi" w:hAnsiTheme="majorBidi" w:cstheme="majorBidi"/>
-        </w:rPr>
-        <w:t>Fig. 2</w:t>
-      </w:r>
+        <w:rPr>
+          <w:rFonts w:asciiTheme="majorBidi" w:hAnsiTheme="majorBidi" w:cstheme="majorBidi"/>
+        </w:rPr>
+      </w:pPr>
     </w:p>
     <w:p>
       <w:r>
@@ -1110,9 +1095,9 @@
           <w:noProof/>
         </w:rPr>
         <w:drawing>
-          <wp:inline distT="0" distB="0" distL="0" distR="0" wp14:anchorId="61E9A52D" wp14:editId="337F34F3">
-            <wp:extent cx="5943600" cy="5541645"/>
-            <wp:effectExtent l="0" t="0" r="0" b="1905"/>
+          <wp:inline distT="0" distB="0" distL="0" distR="0" wp14:anchorId="77A5ECFD" wp14:editId="2E90E5AB">
+            <wp:extent cx="6124575" cy="5515440"/>
+            <wp:effectExtent l="0" t="0" r="0" b="9525"/>
             <wp:docPr id="1" name="Picture 1"/>
             <wp:cNvGraphicFramePr>
               <a:graphicFrameLocks xmlns:a="http://schemas.openxmlformats.org/drawingml/2006/main" noChangeAspect="1"/>
@@ -1125,7 +1110,7 @@
                     <pic:cNvPicPr/>
                   </pic:nvPicPr>
                   <pic:blipFill>
-                    <a:blip r:embed="rId8"/>
+                    <a:blip r:embed="rId7"/>
                     <a:stretch>
                       <a:fillRect/>
                     </a:stretch>
@@ -1133,7 +1118,7 @@
                   <pic:spPr>
                     <a:xfrm>
                       <a:off x="0" y="0"/>
-                      <a:ext cx="5943600" cy="5541645"/>
+                      <a:ext cx="6132359" cy="5522450"/>
                     </a:xfrm>
                     <a:prstGeom prst="rect">
                       <a:avLst/>
@@ -1157,7 +1142,13 @@
         <w:rPr>
           <w:rFonts w:asciiTheme="majorBidi" w:hAnsiTheme="majorBidi" w:cstheme="majorBidi"/>
         </w:rPr>
-        <w:t>Fig. 3</w:t>
+        <w:t xml:space="preserve">Fig. </w:t>
+      </w:r>
+      <w:r>
+        <w:rPr>
+          <w:rFonts w:asciiTheme="majorBidi" w:hAnsiTheme="majorBidi" w:cstheme="majorBidi"/>
+        </w:rPr>
+        <w:t>2</w:t>
       </w:r>
     </w:p>
     <w:p>
@@ -1266,7 +1257,31 @@
         <w:rPr>
           <w:rFonts w:asciiTheme="majorBidi" w:hAnsiTheme="majorBidi" w:cstheme="majorBidi"/>
         </w:rPr>
-        <w:t>Use T1switch for T1 feature.</w:t>
+        <w:t>Use T</w:t>
+      </w:r>
+      <w:r>
+        <w:rPr>
+          <w:rFonts w:asciiTheme="majorBidi" w:hAnsiTheme="majorBidi" w:cstheme="majorBidi"/>
+        </w:rPr>
+        <w:t xml:space="preserve">I </w:t>
+      </w:r>
+      <w:r>
+        <w:rPr>
+          <w:rFonts w:asciiTheme="majorBidi" w:hAnsiTheme="majorBidi" w:cstheme="majorBidi"/>
+        </w:rPr>
+        <w:t>switch for T</w:t>
+      </w:r>
+      <w:r>
+        <w:rPr>
+          <w:rFonts w:asciiTheme="majorBidi" w:hAnsiTheme="majorBidi" w:cstheme="majorBidi"/>
+        </w:rPr>
+        <w:t>I</w:t>
+      </w:r>
+      <w:r>
+        <w:rPr>
+          <w:rFonts w:asciiTheme="majorBidi" w:hAnsiTheme="majorBidi" w:cstheme="majorBidi"/>
+        </w:rPr>
+        <w:t xml:space="preserve"> feature.</w:t>
       </w:r>
     </w:p>
     <w:sectPr>
@@ -1286,7 +1301,7 @@
 </file>
 
 <file path=word/numbering.xml><?xml version="1.0" encoding="utf-8"?>
-<w:numbering xmlns:wpc="http://schemas.microsoft.com/office/word/2010/wordprocessingCanvas" xmlns:cx="http://schemas.microsoft.com/office/drawing/2014/chartex" xmlns:cx1="http://schemas.microsoft.com/office/drawing/2015/9/8/chartex" xmlns:cx2="http://schemas.microsoft.com/office/drawing/2015/10/21/chartex" xmlns:cx3="http://schemas.microsoft.com/office/drawing/2016/5/9/chartex" xmlns:cx4="http://schemas.microsoft.com/office/drawing/2016/5/10/chartex" xmlns:cx5="http://schemas.microsoft.com/office/drawing/2016/5/11/chartex" xmlns:cx6="http://schemas.microsoft.com/office/drawing/2016/5/12/chartex" xmlns:cx7="http://schemas.microsoft.com/office/drawing/2016/5/13/chartex" xmlns:cx8="http://schemas.microsoft.com/office/drawing/2016/5/14/chartex" xmlns:mc="http://schemas.openxmlformats.org/markup-compatibility/2006" xmlns:aink="http://schemas.microsoft.com/office/drawing/2016/ink" xmlns:am3d="http://schemas.microsoft.com/office/drawing/2017/model3d" xmlns:o="urn:schemas-microsoft-com:office:office" xmlns:r="http://schemas.openxmlformats.org/officeDocument/2006/relationships" xmlns:m="http://schemas.openxmlformats.org/officeDocument/2006/math" xmlns:v="urn:schemas-microsoft-com:vml" xmlns:wp14="http://schemas.microsoft.com/office/word/2010/wordprocessingDrawing" xmlns:wp="http://schemas.openxmlformats.org/drawingml/2006/wordprocessingDrawing" xmlns:w10="urn:schemas-microsoft-com:office:word" xmlns:w="http://schemas.openxmlformats.org/wordprocessingml/2006/main" xmlns:w14="http://schemas.microsoft.com/office/word/2010/wordml" xmlns:w15="http://schemas.microsoft.com/office/word/2012/wordml" xmlns:w16cid="http://schemas.microsoft.com/office/word/2016/wordml/cid" xmlns:w16se="http://schemas.microsoft.com/office/word/2015/wordml/symex" xmlns:wpg="http://schemas.microsoft.com/office/word/2010/wordprocessingGroup" xmlns:wpi="http://schemas.microsoft.com/office/word/2010/wordprocessingInk" xmlns:wne="http://schemas.microsoft.com/office/word/2006/wordml" xmlns:wps="http://schemas.microsoft.com/office/word/2010/wordprocessingShape" mc:Ignorable="w14 w15 w16se w16cid wp14">
+<w:numbering xmlns:wpc="http://schemas.microsoft.com/office/word/2010/wordprocessingCanvas" xmlns:cx="http://schemas.microsoft.com/office/drawing/2014/chartex" xmlns:cx1="http://schemas.microsoft.com/office/drawing/2015/9/8/chartex" xmlns:mc="http://schemas.openxmlformats.org/markup-compatibility/2006" xmlns:o="urn:schemas-microsoft-com:office:office" xmlns:r="http://schemas.openxmlformats.org/officeDocument/2006/relationships" xmlns:m="http://schemas.openxmlformats.org/officeDocument/2006/math" xmlns:v="urn:schemas-microsoft-com:vml" xmlns:wp14="http://schemas.microsoft.com/office/word/2010/wordprocessingDrawing" xmlns:wp="http://schemas.openxmlformats.org/drawingml/2006/wordprocessingDrawing" xmlns:w10="urn:schemas-microsoft-com:office:word" xmlns:w="http://schemas.openxmlformats.org/wordprocessingml/2006/main" xmlns:w14="http://schemas.microsoft.com/office/word/2010/wordml" xmlns:w15="http://schemas.microsoft.com/office/word/2012/wordml" xmlns:w16se="http://schemas.microsoft.com/office/word/2015/wordml/symex" xmlns:wpg="http://schemas.microsoft.com/office/word/2010/wordprocessingGroup" xmlns:wpi="http://schemas.microsoft.com/office/word/2010/wordprocessingInk" xmlns:wne="http://schemas.microsoft.com/office/word/2006/wordml" xmlns:wps="http://schemas.microsoft.com/office/word/2010/wordprocessingShape" mc:Ignorable="w14 w15 w16se wp14">
   <w:abstractNum w:abstractNumId="0" w15:restartNumberingAfterBreak="0">
     <w:nsid w:val="40BF28FA"/>
     <w:multiLevelType w:val="hybridMultilevel"/>
@@ -1407,7 +1422,7 @@
 </file>
 
 <file path=word/styles.xml><?xml version="1.0" encoding="utf-8"?>
-<w:styles xmlns:mc="http://schemas.openxmlformats.org/markup-compatibility/2006" xmlns:r="http://schemas.openxmlformats.org/officeDocument/2006/relationships" xmlns:w="http://schemas.openxmlformats.org/wordprocessingml/2006/main" xmlns:w14="http://schemas.microsoft.com/office/word/2010/wordml" xmlns:w15="http://schemas.microsoft.com/office/word/2012/wordml" xmlns:w16cid="http://schemas.microsoft.com/office/word/2016/wordml/cid" xmlns:w16se="http://schemas.microsoft.com/office/word/2015/wordml/symex" mc:Ignorable="w14 w15 w16se w16cid">
+<w:styles xmlns:mc="http://schemas.openxmlformats.org/markup-compatibility/2006" xmlns:r="http://schemas.openxmlformats.org/officeDocument/2006/relationships" xmlns:w="http://schemas.openxmlformats.org/wordprocessingml/2006/main" xmlns:w14="http://schemas.microsoft.com/office/word/2010/wordml" xmlns:w15="http://schemas.microsoft.com/office/word/2012/wordml" xmlns:w16se="http://schemas.microsoft.com/office/word/2015/wordml/symex" mc:Ignorable="w14 w15 w16se">
   <w:docDefaults>
     <w:rPrDefault>
       <w:rPr>
@@ -1423,7 +1438,7 @@
       </w:pPr>
     </w:pPrDefault>
   </w:docDefaults>
-  <w:latentStyles w:defLockedState="0" w:defUIPriority="99" w:defSemiHidden="0" w:defUnhideWhenUsed="0" w:defQFormat="0" w:count="376">
+  <w:latentStyles w:defLockedState="0" w:defUIPriority="99" w:defSemiHidden="0" w:defUnhideWhenUsed="0" w:defQFormat="0" w:count="371">
     <w:lsdException w:name="Normal" w:uiPriority="0" w:qFormat="1"/>
     <w:lsdException w:name="heading 1" w:uiPriority="9" w:qFormat="1"/>
     <w:lsdException w:name="heading 2" w:semiHidden="1" w:uiPriority="9" w:unhideWhenUsed="1" w:qFormat="1"/>
@@ -1795,11 +1810,6 @@
     <w:lsdException w:name="List Table 5 Dark Accent 6" w:uiPriority="50"/>
     <w:lsdException w:name="List Table 6 Colorful Accent 6" w:uiPriority="51"/>
     <w:lsdException w:name="List Table 7 Colorful Accent 6" w:uiPriority="52"/>
-    <w:lsdException w:name="Mention" w:semiHidden="1" w:unhideWhenUsed="1"/>
-    <w:lsdException w:name="Smart Hyperlink" w:semiHidden="1" w:unhideWhenUsed="1"/>
-    <w:lsdException w:name="Hashtag" w:semiHidden="1" w:unhideWhenUsed="1"/>
-    <w:lsdException w:name="Unresolved Mention" w:semiHidden="1" w:unhideWhenUsed="1"/>
-    <w:lsdException w:name="Smart Link" w:semiHidden="1" w:unhideWhenUsed="1"/>
   </w:latentStyles>
   <w:style w:type="paragraph" w:default="1" w:styleId="Normal">
     <w:name w:val="Normal"/>
@@ -2265,7 +2275,7 @@
 </file>
 
 <file path=customXml/itemProps1.xml><?xml version="1.0" encoding="utf-8"?>
-<ds:datastoreItem xmlns:ds="http://schemas.openxmlformats.org/officeDocument/2006/customXml" ds:itemID="{0FFB6AF9-5583-4B61-9717-F6857FD83F92}">
+<ds:datastoreItem xmlns:ds="http://schemas.openxmlformats.org/officeDocument/2006/customXml" ds:itemID="{AE57C0B4-C3F2-44C2-B2AF-8541B45FF612}">
   <ds:schemaRefs>
     <ds:schemaRef ds:uri="http://schemas.openxmlformats.org/officeDocument/2006/bibliography"/>
   </ds:schemaRefs>

</xml_diff>

<commit_message>
Revert " "CYRS Updating""
</commit_message>
<xml_diff>
--- a/Input Documents/LED string - HSI.docx
+++ b/Input Documents/LED string - HSI.docx
@@ -1,6 +1,6 @@
 
 <file path=word/document.xml><?xml version="1.0" encoding="utf-8"?>
-<w:document xmlns:wpc="http://schemas.microsoft.com/office/word/2010/wordprocessingCanvas" xmlns:cx="http://schemas.microsoft.com/office/drawing/2014/chartex" xmlns:cx1="http://schemas.microsoft.com/office/drawing/2015/9/8/chartex" xmlns:cx2="http://schemas.microsoft.com/office/drawing/2015/10/21/chartex" xmlns:cx3="http://schemas.microsoft.com/office/drawing/2016/5/9/chartex" xmlns:cx4="http://schemas.microsoft.com/office/drawing/2016/5/10/chartex" xmlns:cx5="http://schemas.microsoft.com/office/drawing/2016/5/11/chartex" xmlns:cx6="http://schemas.microsoft.com/office/drawing/2016/5/12/chartex" xmlns:cx7="http://schemas.microsoft.com/office/drawing/2016/5/13/chartex" xmlns:cx8="http://schemas.microsoft.com/office/drawing/2016/5/14/chartex" xmlns:mc="http://schemas.openxmlformats.org/markup-compatibility/2006" xmlns:aink="http://schemas.microsoft.com/office/drawing/2016/ink" xmlns:am3d="http://schemas.microsoft.com/office/drawing/2017/model3d" xmlns:o="urn:schemas-microsoft-com:office:office" xmlns:r="http://schemas.openxmlformats.org/officeDocument/2006/relationships" xmlns:m="http://schemas.openxmlformats.org/officeDocument/2006/math" xmlns:v="urn:schemas-microsoft-com:vml" xmlns:wp14="http://schemas.microsoft.com/office/word/2010/wordprocessingDrawing" xmlns:wp="http://schemas.openxmlformats.org/drawingml/2006/wordprocessingDrawing" xmlns:w10="urn:schemas-microsoft-com:office:word" xmlns:w="http://schemas.openxmlformats.org/wordprocessingml/2006/main" xmlns:w14="http://schemas.microsoft.com/office/word/2010/wordml" xmlns:w15="http://schemas.microsoft.com/office/word/2012/wordml" xmlns:w16cid="http://schemas.microsoft.com/office/word/2016/wordml/cid" xmlns:w16se="http://schemas.microsoft.com/office/word/2015/wordml/symex" xmlns:wpg="http://schemas.microsoft.com/office/word/2010/wordprocessingGroup" xmlns:wpi="http://schemas.microsoft.com/office/word/2010/wordprocessingInk" xmlns:wne="http://schemas.microsoft.com/office/word/2006/wordml" xmlns:wps="http://schemas.microsoft.com/office/word/2010/wordprocessingShape" mc:Ignorable="w14 w15 w16se w16cid wp14">
+<w:document xmlns:wpc="http://schemas.microsoft.com/office/word/2010/wordprocessingCanvas" xmlns:cx="http://schemas.microsoft.com/office/drawing/2014/chartex" xmlns:cx1="http://schemas.microsoft.com/office/drawing/2015/9/8/chartex" xmlns:mc="http://schemas.openxmlformats.org/markup-compatibility/2006" xmlns:o="urn:schemas-microsoft-com:office:office" xmlns:r="http://schemas.openxmlformats.org/officeDocument/2006/relationships" xmlns:m="http://schemas.openxmlformats.org/officeDocument/2006/math" xmlns:v="urn:schemas-microsoft-com:vml" xmlns:wp14="http://schemas.microsoft.com/office/word/2010/wordprocessingDrawing" xmlns:wp="http://schemas.openxmlformats.org/drawingml/2006/wordprocessingDrawing" xmlns:w10="urn:schemas-microsoft-com:office:word" xmlns:w="http://schemas.openxmlformats.org/wordprocessingml/2006/main" xmlns:w14="http://schemas.microsoft.com/office/word/2010/wordml" xmlns:w15="http://schemas.microsoft.com/office/word/2012/wordml" xmlns:w16se="http://schemas.microsoft.com/office/word/2015/wordml/symex" xmlns:wpg="http://schemas.microsoft.com/office/word/2010/wordprocessingGroup" xmlns:wpi="http://schemas.microsoft.com/office/word/2010/wordprocessingInk" xmlns:wne="http://schemas.microsoft.com/office/word/2006/wordml" xmlns:wps="http://schemas.microsoft.com/office/word/2010/wordprocessingShape" mc:Ignorable="w14 w15 w16se wp14">
   <w:body>
     <w:p>
       <w:pPr>
@@ -170,7 +170,7 @@
               <w:rPr>
                 <w:rFonts w:asciiTheme="majorBidi" w:hAnsiTheme="majorBidi" w:cstheme="majorBidi"/>
               </w:rPr>
-              <w:t>Change</w:t>
+              <w:t>Status</w:t>
             </w:r>
           </w:p>
         </w:tc>
@@ -186,6 +186,10 @@
           </w:tcPr>
           <w:p>
             <w:pPr>
+              <w:tabs>
+                <w:tab w:val="center" w:pos="1060"/>
+              </w:tabs>
+              <w:jc w:val="center"/>
               <w:rPr>
                 <w:rFonts w:asciiTheme="majorBidi" w:hAnsiTheme="majorBidi" w:cstheme="majorBidi"/>
               </w:rPr>
@@ -209,6 +213,7 @@
           </w:tcPr>
           <w:p>
             <w:pPr>
+              <w:jc w:val="center"/>
               <w:rPr>
                 <w:rFonts w:asciiTheme="majorBidi" w:hAnsiTheme="majorBidi" w:cstheme="majorBidi"/>
               </w:rPr>
@@ -232,6 +237,7 @@
           </w:tcPr>
           <w:p>
             <w:pPr>
+              <w:jc w:val="center"/>
               <w:rPr>
                 <w:rFonts w:asciiTheme="majorBidi" w:hAnsiTheme="majorBidi" w:cstheme="majorBidi"/>
               </w:rPr>
@@ -254,6 +260,7 @@
           </w:tcPr>
           <w:p>
             <w:pPr>
+              <w:jc w:val="center"/>
               <w:rPr>
                 <w:rFonts w:asciiTheme="majorBidi" w:hAnsiTheme="majorBidi" w:cstheme="majorBidi"/>
               </w:rPr>
@@ -284,6 +291,14 @@
                 <w:szCs w:val="24"/>
               </w:rPr>
             </w:pPr>
+            <w:r>
+              <w:rPr>
+                <w:rFonts w:asciiTheme="majorBidi" w:hAnsiTheme="majorBidi" w:cstheme="majorBidi"/>
+                <w:sz w:val="24"/>
+                <w:szCs w:val="24"/>
+              </w:rPr>
+              <w:t>1.0.1</w:t>
+            </w:r>
           </w:p>
         </w:tc>
         <w:tc>
@@ -303,6 +318,12 @@
                 <w:szCs w:val="24"/>
               </w:rPr>
             </w:pPr>
+            <w:r>
+              <w:rPr>
+                <w:rFonts w:asciiTheme="majorBidi" w:hAnsiTheme="majorBidi" w:cstheme="majorBidi"/>
+              </w:rPr>
+              <w:t>Caroline Youssef / Mahmoud Gamal</w:t>
+            </w:r>
           </w:p>
         </w:tc>
         <w:tc>
@@ -322,6 +343,14 @@
                 <w:szCs w:val="24"/>
               </w:rPr>
             </w:pPr>
+            <w:r>
+              <w:rPr>
+                <w:rFonts w:asciiTheme="majorBidi" w:hAnsiTheme="majorBidi" w:cstheme="majorBidi"/>
+                <w:sz w:val="24"/>
+                <w:szCs w:val="24"/>
+              </w:rPr>
+              <w:t>28/1/2020</w:t>
+            </w:r>
           </w:p>
         </w:tc>
         <w:tc>
@@ -340,6 +369,16 @@
                 <w:szCs w:val="24"/>
               </w:rPr>
             </w:pPr>
+            <w:r>
+              <w:rPr>
+                <w:rFonts w:asciiTheme="majorBidi" w:hAnsiTheme="majorBidi" w:cstheme="majorBidi"/>
+                <w:sz w:val="24"/>
+                <w:szCs w:val="24"/>
+              </w:rPr>
+              <w:t>Review Changes – under development</w:t>
+            </w:r>
+            <w:bookmarkStart w:id="0" w:name="_GoBack"/>
+            <w:bookmarkEnd w:id="0"/>
           </w:p>
         </w:tc>
       </w:tr>
@@ -371,7 +410,7 @@
           <w:color w:val="000000" w:themeColor="text1"/>
         </w:rPr>
       </w:pPr>
-      <w:bookmarkStart w:id="0" w:name="_Toc30758168"/>
+      <w:bookmarkStart w:id="1" w:name="_Toc30758168"/>
       <w:r>
         <w:rPr>
           <w:rFonts w:asciiTheme="majorBidi" w:hAnsiTheme="majorBidi"/>
@@ -379,7 +418,7 @@
         </w:rPr>
         <w:t>Current Document State:</w:t>
       </w:r>
-      <w:bookmarkEnd w:id="0"/>
+      <w:bookmarkEnd w:id="1"/>
     </w:p>
     <w:p>
       <w:pPr>
@@ -701,8 +740,6 @@
       <w:r>
         <w:tab/>
       </w:r>
-      <w:bookmarkStart w:id="1" w:name="_GoBack"/>
-      <w:bookmarkEnd w:id="1"/>
     </w:p>
     <w:p/>
     <w:p/>
@@ -938,18 +975,21 @@
       <w:pPr>
         <w:jc w:val="center"/>
       </w:pPr>
+    </w:p>
+    <w:p>
+      <w:pPr>
+        <w:jc w:val="center"/>
+      </w:pPr>
       <w:r>
         <w:rPr>
           <w:rFonts w:asciiTheme="majorBidi" w:hAnsiTheme="majorBidi" w:cstheme="majorBidi"/>
           <w:noProof/>
-          <w:sz w:val="24"/>
-          <w:szCs w:val="24"/>
         </w:rPr>
         <w:drawing>
-          <wp:inline distT="0" distB="0" distL="0" distR="0" wp14:anchorId="1D38AD2B" wp14:editId="225800A6">
-            <wp:extent cx="4057650" cy="581025"/>
-            <wp:effectExtent l="0" t="0" r="0" b="9525"/>
-            <wp:docPr id="4" name="Picture 4"/>
+          <wp:inline distT="0" distB="0" distL="0" distR="0" wp14:anchorId="392D3F3B" wp14:editId="6D415DB8">
+            <wp:extent cx="5757625" cy="3124200"/>
+            <wp:effectExtent l="0" t="0" r="0" b="0"/>
+            <wp:docPr id="6" name="Picture 6"/>
             <wp:cNvGraphicFramePr>
               <a:graphicFrameLocks xmlns:a="http://schemas.openxmlformats.org/drawingml/2006/main" noChangeAspect="1"/>
             </wp:cNvGraphicFramePr>
@@ -957,8 +997,10 @@
               <a:graphicData uri="http://schemas.openxmlformats.org/drawingml/2006/picture">
                 <pic:pic xmlns:pic="http://schemas.openxmlformats.org/drawingml/2006/picture">
                   <pic:nvPicPr>
-                    <pic:cNvPr id="4" name="Untitled Diagram (1).png"/>
-                    <pic:cNvPicPr/>
+                    <pic:cNvPr id="0" name="Picture 3"/>
+                    <pic:cNvPicPr>
+                      <a:picLocks noChangeAspect="1" noChangeArrowheads="1"/>
+                    </pic:cNvPicPr>
                   </pic:nvPicPr>
                   <pic:blipFill>
                     <a:blip r:embed="rId6">
@@ -968,18 +1010,23 @@
                         </a:ext>
                       </a:extLst>
                     </a:blip>
+                    <a:srcRect/>
                     <a:stretch>
                       <a:fillRect/>
                     </a:stretch>
                   </pic:blipFill>
-                  <pic:spPr>
+                  <pic:spPr bwMode="auto">
                     <a:xfrm>
                       <a:off x="0" y="0"/>
-                      <a:ext cx="4057650" cy="581025"/>
+                      <a:ext cx="5780943" cy="3136853"/>
                     </a:xfrm>
                     <a:prstGeom prst="rect">
                       <a:avLst/>
                     </a:prstGeom>
+                    <a:noFill/>
+                    <a:ln>
+                      <a:noFill/>
+                    </a:ln>
                   </pic:spPr>
                 </pic:pic>
               </a:graphicData>
@@ -991,93 +1038,31 @@
     <w:p>
       <w:pPr>
         <w:jc w:val="center"/>
-      </w:pPr>
+        <w:rPr>
+          <w:sz w:val="24"/>
+          <w:szCs w:val="24"/>
+        </w:rPr>
+      </w:pPr>
+      <w:r>
+        <w:rPr>
+          <w:sz w:val="24"/>
+          <w:szCs w:val="24"/>
+        </w:rPr>
+        <w:t>Fig. 1</w:t>
+      </w:r>
     </w:p>
     <w:p>
       <w:pPr>
         <w:jc w:val="center"/>
-        <w:rPr>
-          <w:sz w:val="24"/>
-          <w:szCs w:val="24"/>
-        </w:rPr>
-      </w:pPr>
-      <w:r>
-        <w:rPr>
-          <w:sz w:val="24"/>
-          <w:szCs w:val="24"/>
-        </w:rPr>
-        <w:t>Fig. 1</w:t>
-      </w:r>
+      </w:pPr>
     </w:p>
     <w:p>
       <w:pPr>
         <w:jc w:val="center"/>
-      </w:pPr>
-    </w:p>
-    <w:p>
-      <w:pPr>
-        <w:jc w:val="center"/>
-      </w:pPr>
-      <w:r>
-        <w:rPr>
-          <w:noProof/>
-        </w:rPr>
-        <w:drawing>
-          <wp:inline distT="0" distB="0" distL="0" distR="0" wp14:anchorId="07F01604" wp14:editId="68C62357">
-            <wp:extent cx="4676775" cy="2486025"/>
-            <wp:effectExtent l="0" t="0" r="9525" b="9525"/>
-            <wp:docPr id="5" name="Picture 5"/>
-            <wp:cNvGraphicFramePr>
-              <a:graphicFrameLocks xmlns:a="http://schemas.openxmlformats.org/drawingml/2006/main" noChangeAspect="1"/>
-            </wp:cNvGraphicFramePr>
-            <a:graphic xmlns:a="http://schemas.openxmlformats.org/drawingml/2006/main">
-              <a:graphicData uri="http://schemas.openxmlformats.org/drawingml/2006/picture">
-                <pic:pic xmlns:pic="http://schemas.openxmlformats.org/drawingml/2006/picture">
-                  <pic:nvPicPr>
-                    <pic:cNvPr id="5" name="bblock 2.png"/>
-                    <pic:cNvPicPr/>
-                  </pic:nvPicPr>
-                  <pic:blipFill>
-                    <a:blip r:embed="rId7">
-                      <a:extLst>
-                        <a:ext uri="{28A0092B-C50C-407E-A947-70E740481C1C}">
-                          <a14:useLocalDpi xmlns:a14="http://schemas.microsoft.com/office/drawing/2010/main" val="0"/>
-                        </a:ext>
-                      </a:extLst>
-                    </a:blip>
-                    <a:stretch>
-                      <a:fillRect/>
-                    </a:stretch>
-                  </pic:blipFill>
-                  <pic:spPr>
-                    <a:xfrm>
-                      <a:off x="0" y="0"/>
-                      <a:ext cx="4676775" cy="2486025"/>
-                    </a:xfrm>
-                    <a:prstGeom prst="rect">
-                      <a:avLst/>
-                    </a:prstGeom>
-                  </pic:spPr>
-                </pic:pic>
-              </a:graphicData>
-            </a:graphic>
-          </wp:inline>
-        </w:drawing>
-      </w:r>
-    </w:p>
-    <w:p>
-      <w:pPr>
-        <w:jc w:val="center"/>
-        <w:rPr>
-          <w:rFonts w:asciiTheme="majorBidi" w:hAnsiTheme="majorBidi" w:cstheme="majorBidi"/>
-        </w:rPr>
-      </w:pPr>
-      <w:r>
-        <w:rPr>
-          <w:rFonts w:asciiTheme="majorBidi" w:hAnsiTheme="majorBidi" w:cstheme="majorBidi"/>
-        </w:rPr>
-        <w:t>Fig. 2</w:t>
-      </w:r>
+        <w:rPr>
+          <w:rFonts w:asciiTheme="majorBidi" w:hAnsiTheme="majorBidi" w:cstheme="majorBidi"/>
+        </w:rPr>
+      </w:pPr>
     </w:p>
     <w:p>
       <w:r>
@@ -1110,9 +1095,9 @@
           <w:noProof/>
         </w:rPr>
         <w:drawing>
-          <wp:inline distT="0" distB="0" distL="0" distR="0" wp14:anchorId="61E9A52D" wp14:editId="337F34F3">
-            <wp:extent cx="5943600" cy="5541645"/>
-            <wp:effectExtent l="0" t="0" r="0" b="1905"/>
+          <wp:inline distT="0" distB="0" distL="0" distR="0" wp14:anchorId="77A5ECFD" wp14:editId="2E90E5AB">
+            <wp:extent cx="6124575" cy="5515440"/>
+            <wp:effectExtent l="0" t="0" r="0" b="9525"/>
             <wp:docPr id="1" name="Picture 1"/>
             <wp:cNvGraphicFramePr>
               <a:graphicFrameLocks xmlns:a="http://schemas.openxmlformats.org/drawingml/2006/main" noChangeAspect="1"/>
@@ -1125,7 +1110,7 @@
                     <pic:cNvPicPr/>
                   </pic:nvPicPr>
                   <pic:blipFill>
-                    <a:blip r:embed="rId8"/>
+                    <a:blip r:embed="rId7"/>
                     <a:stretch>
                       <a:fillRect/>
                     </a:stretch>
@@ -1133,7 +1118,7 @@
                   <pic:spPr>
                     <a:xfrm>
                       <a:off x="0" y="0"/>
-                      <a:ext cx="5943600" cy="5541645"/>
+                      <a:ext cx="6132359" cy="5522450"/>
                     </a:xfrm>
                     <a:prstGeom prst="rect">
                       <a:avLst/>
@@ -1157,7 +1142,13 @@
         <w:rPr>
           <w:rFonts w:asciiTheme="majorBidi" w:hAnsiTheme="majorBidi" w:cstheme="majorBidi"/>
         </w:rPr>
-        <w:t>Fig. 3</w:t>
+        <w:t xml:space="preserve">Fig. </w:t>
+      </w:r>
+      <w:r>
+        <w:rPr>
+          <w:rFonts w:asciiTheme="majorBidi" w:hAnsiTheme="majorBidi" w:cstheme="majorBidi"/>
+        </w:rPr>
+        <w:t>2</w:t>
       </w:r>
     </w:p>
     <w:p>
@@ -1266,7 +1257,31 @@
         <w:rPr>
           <w:rFonts w:asciiTheme="majorBidi" w:hAnsiTheme="majorBidi" w:cstheme="majorBidi"/>
         </w:rPr>
-        <w:t>Use T1switch for T1 feature.</w:t>
+        <w:t>Use T</w:t>
+      </w:r>
+      <w:r>
+        <w:rPr>
+          <w:rFonts w:asciiTheme="majorBidi" w:hAnsiTheme="majorBidi" w:cstheme="majorBidi"/>
+        </w:rPr>
+        <w:t xml:space="preserve">I </w:t>
+      </w:r>
+      <w:r>
+        <w:rPr>
+          <w:rFonts w:asciiTheme="majorBidi" w:hAnsiTheme="majorBidi" w:cstheme="majorBidi"/>
+        </w:rPr>
+        <w:t>switch for T</w:t>
+      </w:r>
+      <w:r>
+        <w:rPr>
+          <w:rFonts w:asciiTheme="majorBidi" w:hAnsiTheme="majorBidi" w:cstheme="majorBidi"/>
+        </w:rPr>
+        <w:t>I</w:t>
+      </w:r>
+      <w:r>
+        <w:rPr>
+          <w:rFonts w:asciiTheme="majorBidi" w:hAnsiTheme="majorBidi" w:cstheme="majorBidi"/>
+        </w:rPr>
+        <w:t xml:space="preserve"> feature.</w:t>
       </w:r>
     </w:p>
     <w:sectPr>
@@ -1286,7 +1301,7 @@
 </file>
 
 <file path=word/numbering.xml><?xml version="1.0" encoding="utf-8"?>
-<w:numbering xmlns:wpc="http://schemas.microsoft.com/office/word/2010/wordprocessingCanvas" xmlns:cx="http://schemas.microsoft.com/office/drawing/2014/chartex" xmlns:cx1="http://schemas.microsoft.com/office/drawing/2015/9/8/chartex" xmlns:cx2="http://schemas.microsoft.com/office/drawing/2015/10/21/chartex" xmlns:cx3="http://schemas.microsoft.com/office/drawing/2016/5/9/chartex" xmlns:cx4="http://schemas.microsoft.com/office/drawing/2016/5/10/chartex" xmlns:cx5="http://schemas.microsoft.com/office/drawing/2016/5/11/chartex" xmlns:cx6="http://schemas.microsoft.com/office/drawing/2016/5/12/chartex" xmlns:cx7="http://schemas.microsoft.com/office/drawing/2016/5/13/chartex" xmlns:cx8="http://schemas.microsoft.com/office/drawing/2016/5/14/chartex" xmlns:mc="http://schemas.openxmlformats.org/markup-compatibility/2006" xmlns:aink="http://schemas.microsoft.com/office/drawing/2016/ink" xmlns:am3d="http://schemas.microsoft.com/office/drawing/2017/model3d" xmlns:o="urn:schemas-microsoft-com:office:office" xmlns:r="http://schemas.openxmlformats.org/officeDocument/2006/relationships" xmlns:m="http://schemas.openxmlformats.org/officeDocument/2006/math" xmlns:v="urn:schemas-microsoft-com:vml" xmlns:wp14="http://schemas.microsoft.com/office/word/2010/wordprocessingDrawing" xmlns:wp="http://schemas.openxmlformats.org/drawingml/2006/wordprocessingDrawing" xmlns:w10="urn:schemas-microsoft-com:office:word" xmlns:w="http://schemas.openxmlformats.org/wordprocessingml/2006/main" xmlns:w14="http://schemas.microsoft.com/office/word/2010/wordml" xmlns:w15="http://schemas.microsoft.com/office/word/2012/wordml" xmlns:w16cid="http://schemas.microsoft.com/office/word/2016/wordml/cid" xmlns:w16se="http://schemas.microsoft.com/office/word/2015/wordml/symex" xmlns:wpg="http://schemas.microsoft.com/office/word/2010/wordprocessingGroup" xmlns:wpi="http://schemas.microsoft.com/office/word/2010/wordprocessingInk" xmlns:wne="http://schemas.microsoft.com/office/word/2006/wordml" xmlns:wps="http://schemas.microsoft.com/office/word/2010/wordprocessingShape" mc:Ignorable="w14 w15 w16se w16cid wp14">
+<w:numbering xmlns:wpc="http://schemas.microsoft.com/office/word/2010/wordprocessingCanvas" xmlns:cx="http://schemas.microsoft.com/office/drawing/2014/chartex" xmlns:cx1="http://schemas.microsoft.com/office/drawing/2015/9/8/chartex" xmlns:mc="http://schemas.openxmlformats.org/markup-compatibility/2006" xmlns:o="urn:schemas-microsoft-com:office:office" xmlns:r="http://schemas.openxmlformats.org/officeDocument/2006/relationships" xmlns:m="http://schemas.openxmlformats.org/officeDocument/2006/math" xmlns:v="urn:schemas-microsoft-com:vml" xmlns:wp14="http://schemas.microsoft.com/office/word/2010/wordprocessingDrawing" xmlns:wp="http://schemas.openxmlformats.org/drawingml/2006/wordprocessingDrawing" xmlns:w10="urn:schemas-microsoft-com:office:word" xmlns:w="http://schemas.openxmlformats.org/wordprocessingml/2006/main" xmlns:w14="http://schemas.microsoft.com/office/word/2010/wordml" xmlns:w15="http://schemas.microsoft.com/office/word/2012/wordml" xmlns:w16se="http://schemas.microsoft.com/office/word/2015/wordml/symex" xmlns:wpg="http://schemas.microsoft.com/office/word/2010/wordprocessingGroup" xmlns:wpi="http://schemas.microsoft.com/office/word/2010/wordprocessingInk" xmlns:wne="http://schemas.microsoft.com/office/word/2006/wordml" xmlns:wps="http://schemas.microsoft.com/office/word/2010/wordprocessingShape" mc:Ignorable="w14 w15 w16se wp14">
   <w:abstractNum w:abstractNumId="0" w15:restartNumberingAfterBreak="0">
     <w:nsid w:val="40BF28FA"/>
     <w:multiLevelType w:val="hybridMultilevel"/>
@@ -1407,7 +1422,7 @@
 </file>
 
 <file path=word/styles.xml><?xml version="1.0" encoding="utf-8"?>
-<w:styles xmlns:mc="http://schemas.openxmlformats.org/markup-compatibility/2006" xmlns:r="http://schemas.openxmlformats.org/officeDocument/2006/relationships" xmlns:w="http://schemas.openxmlformats.org/wordprocessingml/2006/main" xmlns:w14="http://schemas.microsoft.com/office/word/2010/wordml" xmlns:w15="http://schemas.microsoft.com/office/word/2012/wordml" xmlns:w16cid="http://schemas.microsoft.com/office/word/2016/wordml/cid" xmlns:w16se="http://schemas.microsoft.com/office/word/2015/wordml/symex" mc:Ignorable="w14 w15 w16se w16cid">
+<w:styles xmlns:mc="http://schemas.openxmlformats.org/markup-compatibility/2006" xmlns:r="http://schemas.openxmlformats.org/officeDocument/2006/relationships" xmlns:w="http://schemas.openxmlformats.org/wordprocessingml/2006/main" xmlns:w14="http://schemas.microsoft.com/office/word/2010/wordml" xmlns:w15="http://schemas.microsoft.com/office/word/2012/wordml" xmlns:w16se="http://schemas.microsoft.com/office/word/2015/wordml/symex" mc:Ignorable="w14 w15 w16se">
   <w:docDefaults>
     <w:rPrDefault>
       <w:rPr>
@@ -1423,7 +1438,7 @@
       </w:pPr>
     </w:pPrDefault>
   </w:docDefaults>
-  <w:latentStyles w:defLockedState="0" w:defUIPriority="99" w:defSemiHidden="0" w:defUnhideWhenUsed="0" w:defQFormat="0" w:count="376">
+  <w:latentStyles w:defLockedState="0" w:defUIPriority="99" w:defSemiHidden="0" w:defUnhideWhenUsed="0" w:defQFormat="0" w:count="371">
     <w:lsdException w:name="Normal" w:uiPriority="0" w:qFormat="1"/>
     <w:lsdException w:name="heading 1" w:uiPriority="9" w:qFormat="1"/>
     <w:lsdException w:name="heading 2" w:semiHidden="1" w:uiPriority="9" w:unhideWhenUsed="1" w:qFormat="1"/>
@@ -1795,11 +1810,6 @@
     <w:lsdException w:name="List Table 5 Dark Accent 6" w:uiPriority="50"/>
     <w:lsdException w:name="List Table 6 Colorful Accent 6" w:uiPriority="51"/>
     <w:lsdException w:name="List Table 7 Colorful Accent 6" w:uiPriority="52"/>
-    <w:lsdException w:name="Mention" w:semiHidden="1" w:unhideWhenUsed="1"/>
-    <w:lsdException w:name="Smart Hyperlink" w:semiHidden="1" w:unhideWhenUsed="1"/>
-    <w:lsdException w:name="Hashtag" w:semiHidden="1" w:unhideWhenUsed="1"/>
-    <w:lsdException w:name="Unresolved Mention" w:semiHidden="1" w:unhideWhenUsed="1"/>
-    <w:lsdException w:name="Smart Link" w:semiHidden="1" w:unhideWhenUsed="1"/>
   </w:latentStyles>
   <w:style w:type="paragraph" w:default="1" w:styleId="Normal">
     <w:name w:val="Normal"/>
@@ -2265,7 +2275,7 @@
 </file>
 
 <file path=customXml/itemProps1.xml><?xml version="1.0" encoding="utf-8"?>
-<ds:datastoreItem xmlns:ds="http://schemas.openxmlformats.org/officeDocument/2006/customXml" ds:itemID="{0FFB6AF9-5583-4B61-9717-F6857FD83F92}">
+<ds:datastoreItem xmlns:ds="http://schemas.openxmlformats.org/officeDocument/2006/customXml" ds:itemID="{AE57C0B4-C3F2-44C2-B2AF-8541B45FF612}">
   <ds:schemaRefs>
     <ds:schemaRef ds:uri="http://schemas.openxmlformats.org/officeDocument/2006/bibliography"/>
   </ds:schemaRefs>

</xml_diff>